<commit_message>
rajout elements plan de test et bonus front-end
</commit_message>
<xml_diff>
--- a/Présentation soutenance projet ORINOCO.docx
+++ b/Présentation soutenance projet ORINOCO.docx
@@ -11,7 +11,157 @@
         <w:t>Présentation soutenance projet ORINOCO</w:t>
       </w:r>
     </w:p>
-    <w:p/>
+    <w:p>
+      <w:r>
+        <w:t>Bonjour,</w:t>
+      </w:r>
+    </w:p>
+    <w:p/>
+    <w:p>
+      <w:r>
+        <w:t>Ce que je propose de faire : présentation générale des éléments du projet et ensuite rentrer plus en détail sur la façon dont le projet a été codé</w:t>
+      </w:r>
+    </w:p>
+    <w:p/>
+    <w:p>
+      <w:r>
+        <w:t xml:space="preserve">Ce qui était demandé : </w:t>
+      </w:r>
+    </w:p>
+    <w:p>
+      <w:pPr>
+        <w:pStyle w:val="Titre2"/>
+        <w:numPr>
+          <w:ilvl w:val="0"/>
+          <w:numId w:val="4"/>
+        </w:numPr>
+      </w:pPr>
+      <w:r>
+        <w:t>Créer une page de vue sous forme de liste</w:t>
+      </w:r>
+    </w:p>
+    <w:p>
+      <w:pPr>
+        <w:ind w:left="360"/>
+      </w:pPr>
+      <w:r>
+        <w:t>Création d’une page index de départ  avec les éléments qui constituent la page d’accueil et qu’on pourra retrouver sur les différentes pages… c’est ici que l’on sélectionne le produit</w:t>
+      </w:r>
+    </w:p>
+    <w:p>
+      <w:pPr>
+        <w:ind w:firstLine="360"/>
+      </w:pPr>
+      <w:r>
+        <w:t xml:space="preserve">On verra dans le détail ci-après </w:t>
+      </w:r>
+      <w:r>
+        <w:sym w:font="Wingdings" w:char="F0E0"/>
+      </w:r>
+    </w:p>
+    <w:p/>
+    <w:p>
+      <w:pPr>
+        <w:pStyle w:val="Titre2"/>
+        <w:numPr>
+          <w:ilvl w:val="0"/>
+          <w:numId w:val="4"/>
+        </w:numPr>
+      </w:pPr>
+      <w:r>
+        <w:t>Une page « produit », qui affiche de manière dynamique l’élément sélectionné par l’utilisateur et lui permet de l’ajouter au panier</w:t>
+      </w:r>
+    </w:p>
+    <w:p>
+      <w:pPr>
+        <w:pStyle w:val="Paragraphedeliste"/>
+      </w:pPr>
+      <w:r>
+        <w:t xml:space="preserve">Elle permet de sélectionner des options supplémentaires propres au produit, ainsi que la quantité du produit souhaité </w:t>
+      </w:r>
+    </w:p>
+    <w:p>
+      <w:pPr>
+        <w:ind w:left="360"/>
+      </w:pPr>
+    </w:p>
+    <w:p>
+      <w:pPr>
+        <w:pStyle w:val="Titre2"/>
+        <w:numPr>
+          <w:ilvl w:val="0"/>
+          <w:numId w:val="4"/>
+        </w:numPr>
+      </w:pPr>
+      <w:r>
+        <w:t>Une page « panier » contenant un résumé des produits dans le panier, le prix total et un formulaire permettant de passer une commande.</w:t>
+      </w:r>
+    </w:p>
+    <w:p>
+      <w:pPr>
+        <w:pStyle w:val="Paragraphedeliste"/>
+      </w:pPr>
+      <w:r>
+        <w:t xml:space="preserve">Le formulaire de contact devra être correctement rempli, pour que l’utilisateur puisse le valider et </w:t>
+      </w:r>
+      <w:r>
+        <w:t>arriver</w:t>
+      </w:r>
+      <w:r>
+        <w:t xml:space="preserve"> sur la page de confirmation </w:t>
+      </w:r>
+      <w:r>
+        <w:sym w:font="Wingdings" w:char="F0E0"/>
+      </w:r>
+    </w:p>
+    <w:p/>
+    <w:p>
+      <w:pPr>
+        <w:pStyle w:val="Titre2"/>
+        <w:numPr>
+          <w:ilvl w:val="0"/>
+          <w:numId w:val="4"/>
+        </w:numPr>
+      </w:pPr>
+      <w:r>
+        <w:t>Une page de confirmation de commande, remerciant l’utilisateur</w:t>
+      </w:r>
+    </w:p>
+    <w:p/>
+    <w:p/>
+    <w:p/>
+    <w:p>
+      <w:r>
+        <w:t>Du général au particulier :</w:t>
+      </w:r>
+    </w:p>
+    <w:p/>
+    <w:p>
+      <w:r>
+        <w:lastRenderedPageBreak/>
+        <w:t>Les informations de cette page seront stockées dans le local storage afin d’être récupérées et utilisées dans la page d’après</w:t>
+      </w:r>
+      <w:r>
+        <w:t>,</w:t>
+      </w:r>
+      <w:r>
+        <w:t xml:space="preserve"> qui est la page panier</w:t>
+      </w:r>
+      <w:r>
+        <w:t>…</w:t>
+      </w:r>
+    </w:p>
+    <w:p>
+      <w:r>
+        <w:t>Elle récupère les éléments de la page panier et renvoi un remerciement à l’utilisateur ainsi qu’un numéro de commande…</w:t>
+      </w:r>
+    </w:p>
+    <w:p/>
+    <w:p>
+      <w:pPr>
+        <w:pStyle w:val="Titre2"/>
+      </w:pPr>
+    </w:p>
     <w:p>
       <w:pPr>
         <w:pStyle w:val="Titre2"/>
@@ -55,13 +205,31 @@
         </w:numPr>
       </w:pPr>
       <w:r>
-        <w:t xml:space="preserve">Identifiant « article-furniture » </w:t>
+        <w:t>Identifiant « </w:t>
+      </w:r>
+      <w:r>
+        <w:rPr>
+          <w:highlight w:val="yellow"/>
+        </w:rPr>
+        <w:t>article-furniture</w:t>
+      </w:r>
+      <w:r>
+        <w:t xml:space="preserve"> » </w:t>
       </w:r>
       <w:r>
         <w:sym w:font="Wingdings" w:char="F0E0"/>
       </w:r>
       <w:r>
-        <w:t xml:space="preserve"> GetElementById </w:t>
+        <w:t xml:space="preserve"> </w:t>
+      </w:r>
+      <w:r>
+        <w:rPr>
+          <w:highlight w:val="yellow"/>
+        </w:rPr>
+        <w:t>GetElementById</w:t>
+      </w:r>
+      <w:r>
+        <w:t xml:space="preserve"> </w:t>
       </w:r>
       <w:r>
         <w:sym w:font="Wingdings" w:char="F0E0"/>
@@ -91,21 +259,108 @@
         </w:numPr>
       </w:pPr>
       <w:r>
-        <w:t xml:space="preserve">Appel à la fonction fetch </w:t>
+        <w:t xml:space="preserve">Appel à la fonction </w:t>
+      </w:r>
+      <w:r>
+        <w:rPr>
+          <w:highlight w:val="yellow"/>
+        </w:rPr>
+        <w:t>fetch</w:t>
+      </w:r>
+      <w:r>
+        <w:t xml:space="preserve"> </w:t>
       </w:r>
       <w:r>
         <w:sym w:font="Wingdings" w:char="F0E0"/>
       </w:r>
       <w:r>
-        <w:t xml:space="preserve"> explications de fetch et then qui est la call back de cette fonction…</w:t>
-      </w:r>
-    </w:p>
-    <w:p>
+        <w:t xml:space="preserve"> explications de fetch </w:t>
+      </w:r>
+      <w:r>
+        <w:t xml:space="preserve">qui se rend à l’adresse de l’API afin de récupérer les éléments recherchés : </w:t>
+      </w:r>
+    </w:p>
+    <w:p>
+      <w:pPr>
+        <w:pStyle w:val="Paragraphedeliste"/>
+        <w:numPr>
+          <w:ilvl w:val="1"/>
+          <w:numId w:val="2"/>
+        </w:numPr>
+      </w:pPr>
+      <w:r>
+        <w:rPr>
+          <w:highlight w:val="yellow"/>
+        </w:rPr>
+        <w:t>T</w:t>
+      </w:r>
+      <w:r>
+        <w:rPr>
+          <w:highlight w:val="yellow"/>
+        </w:rPr>
+        <w:t>hen</w:t>
+      </w:r>
+      <w:r>
+        <w:t xml:space="preserve"> qui est </w:t>
+      </w:r>
+      <w:r>
+        <w:rPr>
+          <w:highlight w:val="yellow"/>
+        </w:rPr>
+        <w:t>la call back</w:t>
+      </w:r>
+      <w:r>
+        <w:t xml:space="preserve"> de cette fonction</w:t>
+      </w:r>
+      <w:r>
+        <w:t xml:space="preserve"> fetch</w:t>
+      </w:r>
+      <w:r>
+        <w:t>…</w:t>
+      </w:r>
       <w:r>
         <w:t xml:space="preserve"> </w:t>
       </w:r>
       <w:r>
-        <w:t xml:space="preserve"> et inséré les éléments à l’intérieur de façon dynamique.</w:t>
+        <w:sym w:font="Wingdings" w:char="F0E0"/>
+      </w:r>
+      <w:r>
+        <w:t xml:space="preserve"> au sein de l’objet récupéré sur le DOM, on choisi les valeurs que l’on souhaite afficher (nom, prix, etc) avec la notation pointée.</w:t>
+      </w:r>
+    </w:p>
+    <w:p>
+      <w:pPr>
+        <w:pStyle w:val="Paragraphedeliste"/>
+        <w:numPr>
+          <w:ilvl w:val="1"/>
+          <w:numId w:val="2"/>
+        </w:numPr>
+      </w:pPr>
+      <w:r>
+        <w:t>En cas d’erreur catch…</w:t>
+      </w:r>
+    </w:p>
+    <w:p>
+      <w:pPr>
+        <w:pStyle w:val="Paragraphedeliste"/>
+        <w:numPr>
+          <w:ilvl w:val="0"/>
+          <w:numId w:val="2"/>
+        </w:numPr>
+      </w:pPr>
+    </w:p>
+    <w:p>
+      <w:r>
+        <w:t xml:space="preserve"> </w:t>
+      </w:r>
+      <w:r>
+        <w:t xml:space="preserve"> </w:t>
+      </w:r>
+      <w:r>
+        <w:t>Et</w:t>
+      </w:r>
+      <w:r>
+        <w:t xml:space="preserve"> inséré les éléments à l’intérieur de façon dynamique.</w:t>
       </w:r>
     </w:p>
     <w:p>
@@ -119,8 +374,216 @@
         <w:t>ajouter au panier</w:t>
       </w:r>
     </w:p>
-    <w:p/>
-    <w:p/>
+    <w:p>
+      <w:r>
+        <w:t xml:space="preserve">Tout d’abord avec la propriété </w:t>
+      </w:r>
+      <w:r>
+        <w:rPr>
+          <w:highlight w:val="yellow"/>
+        </w:rPr>
+        <w:t>location.search</w:t>
+      </w:r>
+      <w:r>
+        <w:t>, l’Url de l’objet de notre recherche pourra nous être retournée</w:t>
+      </w:r>
+    </w:p>
+    <w:p>
+      <w:r>
+        <w:t xml:space="preserve">Et </w:t>
+      </w:r>
+      <w:r>
+        <w:rPr>
+          <w:highlight w:val="yellow"/>
+        </w:rPr>
+        <w:t>params.get</w:t>
+      </w:r>
+      <w:r>
+        <w:t xml:space="preserve">(« «id ») nous retournera alors la </w:t>
+      </w:r>
+      <w:r>
+        <w:t>propriété recherchée au niveau des objets présents</w:t>
+      </w:r>
+      <w:r>
+        <w:t xml:space="preserve"> à cette Url, </w:t>
+      </w:r>
+      <w:r>
+        <w:t xml:space="preserve">nous ce qu’on recherche c’est l’identifiant propre à chaque objet : </w:t>
+      </w:r>
+      <w:r>
+        <w:rPr>
+          <w:highlight w:val="yellow"/>
+        </w:rPr>
+        <w:t xml:space="preserve">son </w:t>
+      </w:r>
+      <w:r>
+        <w:rPr>
+          <w:highlight w:val="yellow"/>
+        </w:rPr>
+        <w:t>id.</w:t>
+      </w:r>
+    </w:p>
+    <w:p>
+      <w:r>
+        <w:t>De façon à pouvoir afficher l’objet sélectionné et pas une liste d’objets. On stocke tout cela dans la constante id.</w:t>
+      </w:r>
+    </w:p>
+    <w:p>
+      <w:r>
+        <w:rPr>
+          <w:highlight w:val="yellow"/>
+        </w:rPr>
+        <w:t>Avec la fonction fetch,</w:t>
+      </w:r>
+      <w:r>
+        <w:t xml:space="preserve"> on va aller à l’adresse du meuble en question de façon à pouvoir l’afficher et y récupérer les éléments qui nous intéressent. On les rajoute comme précédemment, ces éléments au niveau de l’identifiant article-furniture.</w:t>
+      </w:r>
+    </w:p>
+    <w:p>
+      <w:r>
+        <w:t>On y insère cependant une variable permettant de choisir une option de vernis.</w:t>
+      </w:r>
+    </w:p>
+    <w:p>
+      <w:r>
+        <w:lastRenderedPageBreak/>
+        <w:t xml:space="preserve">Pour avoir accès aux éléments de ce tableau et l’implémenter, on </w:t>
+      </w:r>
+      <w:r>
+        <w:rPr>
+          <w:highlight w:val="yellow"/>
+        </w:rPr>
+        <w:t>crée la variable varnishes</w:t>
+      </w:r>
+      <w:r>
+        <w:t xml:space="preserve"> qui va contenir </w:t>
+      </w:r>
+      <w:r>
+        <w:rPr>
+          <w:highlight w:val="yellow"/>
+        </w:rPr>
+        <w:t>les éléments du tableau varnish de l’objet concerné</w:t>
+      </w:r>
+      <w:r>
+        <w:t>.</w:t>
+      </w:r>
+    </w:p>
+    <w:p>
+      <w:r>
+        <w:t>On va afficher les choix disponibles en créant une boucle for qui affichera chaque option de vernis disponible pour l’objet.</w:t>
+      </w:r>
+    </w:p>
+    <w:p>
+      <w:r>
+        <w:t>On l’insère au niveau de choix-vernissage</w:t>
+      </w:r>
+      <w:r>
+        <w:t>.</w:t>
+      </w:r>
+    </w:p>
+    <w:p>
+      <w:r>
+        <w:rPr>
+          <w:highlight w:val="yellow"/>
+        </w:rPr>
+        <w:t>Implémentation du panier</w:t>
+      </w:r>
+      <w:r>
+        <w:t xml:space="preserve"> </w:t>
+      </w:r>
+    </w:p>
+    <w:p>
+      <w:r>
+        <w:t>On doit pouvoir implémenter le panier avec les produits sélectionnés, seulement, si un produit identique est déjà dans le panier, on ne doit pas le rajouter, mais bien augmenter sa quantité</w:t>
+      </w:r>
+      <w:r>
+        <w:sym w:font="Wingdings" w:char="F0E0"/>
+      </w:r>
+    </w:p>
+    <w:p>
+      <w:r>
+        <w:t>Pour mettre les premiers meubles dans le panier, il n’y avait pas de problème, mais pour qu’il puisse être compris qu’il y avait déjà quelque chose dans le panier</w:t>
+      </w:r>
+    </w:p>
+    <w:p/>
+    <w:p>
+      <w:r>
+        <w:t>S’il y’a quelque chose dans le panier : c'est-à-dire si le panier est existant</w:t>
+      </w:r>
+    </w:p>
+    <w:p>
+      <w:pPr>
+        <w:pStyle w:val="Paragraphedeliste"/>
+        <w:numPr>
+          <w:ilvl w:val="0"/>
+          <w:numId w:val="3"/>
+        </w:numPr>
+      </w:pPr>
+      <w:r>
+        <w:t>On crée d’abord un nouvel objet meuble pour induire la comparaison entre les produits présents dans le panier</w:t>
+      </w:r>
+    </w:p>
+    <w:p>
+      <w:pPr>
+        <w:pStyle w:val="Paragraphedeliste"/>
+        <w:numPr>
+          <w:ilvl w:val="0"/>
+          <w:numId w:val="3"/>
+        </w:numPr>
+      </w:pPr>
+      <w:r>
+        <w:t>Methode forEach sur meuble</w:t>
+      </w:r>
+    </w:p>
+    <w:p>
+      <w:pPr>
+        <w:pStyle w:val="Paragraphedeliste"/>
+        <w:numPr>
+          <w:ilvl w:val="0"/>
+          <w:numId w:val="3"/>
+        </w:numPr>
+      </w:pPr>
+      <w:r>
+        <w:t>Si id de meuble est strictement le même que celui de newmeuble alors il y ‘a exactement le même meuble déjà présent dans le panier dans ce cas on fait isMeubleExistInCart devenir vrai et on peut augmenter la quantité de ce meuble</w:t>
+      </w:r>
+    </w:p>
+    <w:p>
+      <w:pPr>
+        <w:pStyle w:val="Paragraphedeliste"/>
+        <w:numPr>
+          <w:ilvl w:val="0"/>
+          <w:numId w:val="3"/>
+        </w:numPr>
+      </w:pPr>
+      <w:r>
+        <w:t>Si le meuble existant dans le panier n’a pas le même id alors on peut push new meuble</w:t>
+      </w:r>
+    </w:p>
+    <w:p>
+      <w:pPr>
+        <w:pStyle w:val="Paragraphedeliste"/>
+        <w:numPr>
+          <w:ilvl w:val="0"/>
+          <w:numId w:val="3"/>
+        </w:numPr>
+      </w:pPr>
+      <w:r>
+        <w:t>Sinon, si le panier n’a rien dedans, on peut également directement push new meuble, sans vérifier la condition d’Id au préalable</w:t>
+      </w:r>
+    </w:p>
+    <w:p>
+      <w:pPr>
+        <w:pStyle w:val="Paragraphedeliste"/>
+      </w:pPr>
+    </w:p>
+    <w:p>
+      <w:pPr>
+        <w:pStyle w:val="Paragraphedeliste"/>
+      </w:pPr>
+      <w:r>
+        <w:t>On stoque ensuite les éléments dans le local storage sous forme d’objet JSON, d’où le fait qu’on parse</w:t>
+      </w:r>
+    </w:p>
     <w:p>
       <w:pPr>
         <w:pStyle w:val="Titre2"/>
@@ -129,8 +592,87 @@
         <w:t>Une page « panier » contenant un résumé des produits dans le panier, le prix total et un formulaire permettant de passer une commande.</w:t>
       </w:r>
     </w:p>
-    <w:p/>
-    <w:p/>
+    <w:p>
+      <w:r>
+        <w:t>Insertion des éléments au niveau de l’identifiant tbody</w:t>
+      </w:r>
+    </w:p>
+    <w:p>
+      <w:r>
+        <w:t>Et bien-sûr la variable panier on récupère sa valeur dans le local storage en faisant getItem</w:t>
+      </w:r>
+    </w:p>
+    <w:p>
+      <w:r>
+        <w:t>Maintenant qu’on a notre panier, on y rajoute les éléments des meubles qui nous intéressent selon la méthode habituelle avec une boucle forEach.</w:t>
+      </w:r>
+    </w:p>
+    <w:p>
+      <w:r>
+        <w:t>Maintenant, si le panier est vide, il faut également pouvoir le dire</w:t>
+      </w:r>
+    </w:p>
+    <w:p/>
+    <w:p>
+      <w:r>
+        <w:t>Fonction calculer et afficher le total des produits :</w:t>
+      </w:r>
+    </w:p>
+    <w:p>
+      <w:r>
+        <w:t>Toujours, on récupère le panier dans le localstorage, on le converti en javascript pour travailler</w:t>
+      </w:r>
+    </w:p>
+    <w:p>
+      <w:r>
+        <w:lastRenderedPageBreak/>
+        <w:t xml:space="preserve">Conditions : s’il y a un panier </w:t>
+      </w:r>
+      <w:r>
+        <w:t>on fait une boucle pour sommer les différents éléments du panier on multiplie la quantité du produit par son prix unitaire de façon à avoir le total</w:t>
+      </w:r>
+    </w:p>
+    <w:p>
+      <w:r>
+        <w:t>Que l’on affiche avec prixTotal.innerHTML</w:t>
+      </w:r>
+    </w:p>
+    <w:p>
+      <w:r>
+        <w:t>Il faut pouvoir supprimer des produits du panier</w:t>
+      </w:r>
+    </w:p>
+    <w:p>
+      <w:r>
+        <w:t>On les sélectionne en fonction de leur id et on va les enlever du local storage</w:t>
+      </w:r>
+    </w:p>
+    <w:p>
+      <w:r>
+        <w:t>La nouveau panier sera filtrer de façon à ce qu’il n’y ait plus l’id supprimé dans ce nouveau panier</w:t>
+      </w:r>
+    </w:p>
+    <w:p>
+      <w:r>
+        <w:t xml:space="preserve">Et ensuite, on recharge la page et </w:t>
+      </w:r>
+      <w:r>
+        <w:t>recalcule</w:t>
+      </w:r>
+      <w:r>
+        <w:t xml:space="preserve"> du total avec fonction show total</w:t>
+      </w:r>
+    </w:p>
+    <w:p>
+      <w:r>
+        <w:t>Ensuite création des éléments de la commande : à partir des données recueilli, on crée un objet contact en javascript et également un objet produits en javascript</w:t>
+      </w:r>
+    </w:p>
+    <w:p>
+      <w:r>
+        <w:t>Avec la méthode POST de la fonction fetch, on va pouvoir envoyer ces éléments vers le server</w:t>
+      </w:r>
+    </w:p>
     <w:p>
       <w:pPr>
         <w:pStyle w:val="Titre2"/>
@@ -139,7 +681,11 @@
         <w:t>Les données du formulaire doivent être correctes et bien formatées avant d’être renvoyées au back-end.</w:t>
       </w:r>
     </w:p>
-    <w:p/>
+    <w:p>
+      <w:r>
+        <w:t>Explication avec les test unitaires</w:t>
+      </w:r>
+    </w:p>
     <w:p>
       <w:pPr>
         <w:pStyle w:val="Titre2"/>
@@ -148,7 +694,16 @@
         <w:t>Une page de confirmation de commande, remerciant l’utilisateur</w:t>
       </w:r>
     </w:p>
-    <w:p/>
+    <w:p>
+      <w:r>
+        <w:t>On y récupère la réponse stockée dans la clé summary et on la transforme en javascript</w:t>
+      </w:r>
+    </w:p>
+    <w:p>
+      <w:r>
+        <w:t>Et ensuite on affiche les éléments uivants avec la notation pointée</w:t>
+      </w:r>
+    </w:p>
     <w:p/>
     <w:p/>
     <w:p/>
@@ -429,11 +984,218 @@
       </w:rPr>
     </w:lvl>
   </w:abstractNum>
+  <w:abstractNum w:abstractNumId="2">
+    <w:nsid w:val="56C7559F"/>
+    <w:multiLevelType w:val="hybridMultilevel"/>
+    <w:tmpl w:val="816EDF58"/>
+    <w:lvl w:ilvl="0" w:tplc="040C000F">
+      <w:start w:val="1"/>
+      <w:numFmt w:val="decimal"/>
+      <w:lvlText w:val="%1."/>
+      <w:lvlJc w:val="left"/>
+      <w:pPr>
+        <w:ind w:left="720" w:hanging="360"/>
+      </w:pPr>
+      <w:rPr>
+        <w:rFonts w:hint="default"/>
+      </w:rPr>
+    </w:lvl>
+    <w:lvl w:ilvl="1" w:tplc="040C0019" w:tentative="1">
+      <w:start w:val="1"/>
+      <w:numFmt w:val="lowerLetter"/>
+      <w:lvlText w:val="%2."/>
+      <w:lvlJc w:val="left"/>
+      <w:pPr>
+        <w:ind w:left="1440" w:hanging="360"/>
+      </w:pPr>
+    </w:lvl>
+    <w:lvl w:ilvl="2" w:tplc="040C001B" w:tentative="1">
+      <w:start w:val="1"/>
+      <w:numFmt w:val="lowerRoman"/>
+      <w:lvlText w:val="%3."/>
+      <w:lvlJc w:val="right"/>
+      <w:pPr>
+        <w:ind w:left="2160" w:hanging="180"/>
+      </w:pPr>
+    </w:lvl>
+    <w:lvl w:ilvl="3" w:tplc="040C000F" w:tentative="1">
+      <w:start w:val="1"/>
+      <w:numFmt w:val="decimal"/>
+      <w:lvlText w:val="%4."/>
+      <w:lvlJc w:val="left"/>
+      <w:pPr>
+        <w:ind w:left="2880" w:hanging="360"/>
+      </w:pPr>
+    </w:lvl>
+    <w:lvl w:ilvl="4" w:tplc="040C0019" w:tentative="1">
+      <w:start w:val="1"/>
+      <w:numFmt w:val="lowerLetter"/>
+      <w:lvlText w:val="%5."/>
+      <w:lvlJc w:val="left"/>
+      <w:pPr>
+        <w:ind w:left="3600" w:hanging="360"/>
+      </w:pPr>
+    </w:lvl>
+    <w:lvl w:ilvl="5" w:tplc="040C001B" w:tentative="1">
+      <w:start w:val="1"/>
+      <w:numFmt w:val="lowerRoman"/>
+      <w:lvlText w:val="%6."/>
+      <w:lvlJc w:val="right"/>
+      <w:pPr>
+        <w:ind w:left="4320" w:hanging="180"/>
+      </w:pPr>
+    </w:lvl>
+    <w:lvl w:ilvl="6" w:tplc="040C000F" w:tentative="1">
+      <w:start w:val="1"/>
+      <w:numFmt w:val="decimal"/>
+      <w:lvlText w:val="%7."/>
+      <w:lvlJc w:val="left"/>
+      <w:pPr>
+        <w:ind w:left="5040" w:hanging="360"/>
+      </w:pPr>
+    </w:lvl>
+    <w:lvl w:ilvl="7" w:tplc="040C0019" w:tentative="1">
+      <w:start w:val="1"/>
+      <w:numFmt w:val="lowerLetter"/>
+      <w:lvlText w:val="%8."/>
+      <w:lvlJc w:val="left"/>
+      <w:pPr>
+        <w:ind w:left="5760" w:hanging="360"/>
+      </w:pPr>
+    </w:lvl>
+    <w:lvl w:ilvl="8" w:tplc="040C001B" w:tentative="1">
+      <w:start w:val="1"/>
+      <w:numFmt w:val="lowerRoman"/>
+      <w:lvlText w:val="%9."/>
+      <w:lvlJc w:val="right"/>
+      <w:pPr>
+        <w:ind w:left="6480" w:hanging="180"/>
+      </w:pPr>
+    </w:lvl>
+  </w:abstractNum>
+  <w:abstractNum w:abstractNumId="3">
+    <w:nsid w:val="6C750ED8"/>
+    <w:multiLevelType w:val="hybridMultilevel"/>
+    <w:tmpl w:val="E9B67A46"/>
+    <w:lvl w:ilvl="0" w:tplc="242E65C6">
+      <w:numFmt w:val="bullet"/>
+      <w:lvlText w:val=""/>
+      <w:lvlJc w:val="left"/>
+      <w:pPr>
+        <w:ind w:left="720" w:hanging="360"/>
+      </w:pPr>
+      <w:rPr>
+        <w:rFonts w:ascii="Wingdings" w:eastAsiaTheme="minorHAnsi" w:hAnsi="Wingdings" w:cstheme="minorBidi" w:hint="default"/>
+      </w:rPr>
+    </w:lvl>
+    <w:lvl w:ilvl="1" w:tplc="040C0003" w:tentative="1">
+      <w:start w:val="1"/>
+      <w:numFmt w:val="bullet"/>
+      <w:lvlText w:val="o"/>
+      <w:lvlJc w:val="left"/>
+      <w:pPr>
+        <w:ind w:left="1440" w:hanging="360"/>
+      </w:pPr>
+      <w:rPr>
+        <w:rFonts w:ascii="Courier New" w:hAnsi="Courier New" w:cs="Courier New" w:hint="default"/>
+      </w:rPr>
+    </w:lvl>
+    <w:lvl w:ilvl="2" w:tplc="040C0005" w:tentative="1">
+      <w:start w:val="1"/>
+      <w:numFmt w:val="bullet"/>
+      <w:lvlText w:val=""/>
+      <w:lvlJc w:val="left"/>
+      <w:pPr>
+        <w:ind w:left="2160" w:hanging="360"/>
+      </w:pPr>
+      <w:rPr>
+        <w:rFonts w:ascii="Wingdings" w:hAnsi="Wingdings" w:hint="default"/>
+      </w:rPr>
+    </w:lvl>
+    <w:lvl w:ilvl="3" w:tplc="040C0001" w:tentative="1">
+      <w:start w:val="1"/>
+      <w:numFmt w:val="bullet"/>
+      <w:lvlText w:val=""/>
+      <w:lvlJc w:val="left"/>
+      <w:pPr>
+        <w:ind w:left="2880" w:hanging="360"/>
+      </w:pPr>
+      <w:rPr>
+        <w:rFonts w:ascii="Symbol" w:hAnsi="Symbol" w:hint="default"/>
+      </w:rPr>
+    </w:lvl>
+    <w:lvl w:ilvl="4" w:tplc="040C0003" w:tentative="1">
+      <w:start w:val="1"/>
+      <w:numFmt w:val="bullet"/>
+      <w:lvlText w:val="o"/>
+      <w:lvlJc w:val="left"/>
+      <w:pPr>
+        <w:ind w:left="3600" w:hanging="360"/>
+      </w:pPr>
+      <w:rPr>
+        <w:rFonts w:ascii="Courier New" w:hAnsi="Courier New" w:cs="Courier New" w:hint="default"/>
+      </w:rPr>
+    </w:lvl>
+    <w:lvl w:ilvl="5" w:tplc="040C0005" w:tentative="1">
+      <w:start w:val="1"/>
+      <w:numFmt w:val="bullet"/>
+      <w:lvlText w:val=""/>
+      <w:lvlJc w:val="left"/>
+      <w:pPr>
+        <w:ind w:left="4320" w:hanging="360"/>
+      </w:pPr>
+      <w:rPr>
+        <w:rFonts w:ascii="Wingdings" w:hAnsi="Wingdings" w:hint="default"/>
+      </w:rPr>
+    </w:lvl>
+    <w:lvl w:ilvl="6" w:tplc="040C0001" w:tentative="1">
+      <w:start w:val="1"/>
+      <w:numFmt w:val="bullet"/>
+      <w:lvlText w:val=""/>
+      <w:lvlJc w:val="left"/>
+      <w:pPr>
+        <w:ind w:left="5040" w:hanging="360"/>
+      </w:pPr>
+      <w:rPr>
+        <w:rFonts w:ascii="Symbol" w:hAnsi="Symbol" w:hint="default"/>
+      </w:rPr>
+    </w:lvl>
+    <w:lvl w:ilvl="7" w:tplc="040C0003" w:tentative="1">
+      <w:start w:val="1"/>
+      <w:numFmt w:val="bullet"/>
+      <w:lvlText w:val="o"/>
+      <w:lvlJc w:val="left"/>
+      <w:pPr>
+        <w:ind w:left="5760" w:hanging="360"/>
+      </w:pPr>
+      <w:rPr>
+        <w:rFonts w:ascii="Courier New" w:hAnsi="Courier New" w:cs="Courier New" w:hint="default"/>
+      </w:rPr>
+    </w:lvl>
+    <w:lvl w:ilvl="8" w:tplc="040C0005" w:tentative="1">
+      <w:start w:val="1"/>
+      <w:numFmt w:val="bullet"/>
+      <w:lvlText w:val=""/>
+      <w:lvlJc w:val="left"/>
+      <w:pPr>
+        <w:ind w:left="6480" w:hanging="360"/>
+      </w:pPr>
+      <w:rPr>
+        <w:rFonts w:ascii="Wingdings" w:hAnsi="Wingdings" w:hint="default"/>
+      </w:rPr>
+    </w:lvl>
+  </w:abstractNum>
   <w:num w:numId="1">
     <w:abstractNumId w:val="1"/>
   </w:num>
   <w:num w:numId="2">
     <w:abstractNumId w:val="0"/>
+  </w:num>
+  <w:num w:numId="3">
+    <w:abstractNumId w:val="3"/>
+  </w:num>
+  <w:num w:numId="4">
+    <w:abstractNumId w:val="2"/>
   </w:num>
 </w:numbering>
 </file>

</xml_diff>